<commit_message>
convert ns to sec
</commit_message>
<xml_diff>
--- a/labs/lab1/Report_Lab1.docx
+++ b/labs/lab1/Report_Lab1.docx
@@ -45,7 +45,6 @@
         <w:rPr>
           <w:sz w:val="26"/>
           <w:szCs w:val="26"/>
-          <w:lang w:val="en-US"/>
         </w:rPr>
       </w:pPr>
       <w:r>
@@ -232,17 +231,11 @@
       <w:pPr>
         <w:rPr>
           <w:rFonts w:ascii="Calibri" w:hAnsi="Calibri" w:cs="Calibri"/>
-          <w:sz w:val="26"/>
-          <w:szCs w:val="26"/>
-        </w:rPr>
-      </w:pPr>
-    </w:p>
-    <w:p>
-      <w:pPr>
-        <w:rPr>
-          <w:rFonts w:ascii="Calibri" w:hAnsi="Calibri" w:cs="Calibri"/>
-          <w:sz w:val="26"/>
-          <w:szCs w:val="26"/>
+          <w:i/>
+          <w:iCs/>
+          <w:sz w:val="26"/>
+          <w:szCs w:val="26"/>
+          <w:lang w:val="en-US"/>
         </w:rPr>
       </w:pPr>
       <w:r>
@@ -320,118 +313,108 @@
         </w:rPr>
         <w:t>ля проверки корректного результата перемножения обоих реализованных вариантов перемножения матриц</w:t>
       </w:r>
-      <w:proofErr w:type="gramStart"/>
-      <w:r>
-        <w:rPr>
-          <w:rFonts w:ascii="Calibri" w:hAnsi="Calibri" w:cs="Calibri"/>
+      <w:r>
+        <w:rPr>
+          <w:rFonts w:ascii="Calibri" w:hAnsi="Calibri" w:cs="Calibri"/>
+          <w:sz w:val="26"/>
+          <w:szCs w:val="26"/>
+        </w:rPr>
+        <w:t xml:space="preserve">. Исходный код тестов находится в </w:t>
+      </w:r>
+      <w:r>
+        <w:rPr>
+          <w:rFonts w:ascii="Calibri" w:hAnsi="Calibri" w:cs="Calibri"/>
+          <w:i/>
+          <w:iCs/>
+          <w:sz w:val="26"/>
+          <w:szCs w:val="26"/>
+        </w:rPr>
+        <w:t>l</w:t>
+      </w:r>
+      <w:r>
+        <w:rPr>
+          <w:rFonts w:ascii="Calibri" w:hAnsi="Calibri" w:cs="Calibri"/>
+          <w:i/>
+          <w:iCs/>
+          <w:sz w:val="26"/>
+          <w:szCs w:val="26"/>
+          <w:lang w:val="en-US"/>
+        </w:rPr>
+        <w:t>abs</w:t>
+      </w:r>
+      <w:r>
+        <w:rPr>
+          <w:rFonts w:ascii="Calibri" w:hAnsi="Calibri" w:cs="Calibri"/>
+          <w:i/>
+          <w:iCs/>
+          <w:sz w:val="26"/>
+          <w:szCs w:val="26"/>
+        </w:rPr>
+        <w:t>/</w:t>
+      </w:r>
+      <w:r>
+        <w:rPr>
+          <w:rFonts w:ascii="Calibri" w:hAnsi="Calibri" w:cs="Calibri"/>
+          <w:i/>
+          <w:iCs/>
+          <w:sz w:val="26"/>
+          <w:szCs w:val="26"/>
+          <w:lang w:val="en-US"/>
+        </w:rPr>
+        <w:t>lab</w:t>
+      </w:r>
+      <w:r>
+        <w:rPr>
+          <w:rFonts w:ascii="Calibri" w:hAnsi="Calibri" w:cs="Calibri"/>
+          <w:i/>
+          <w:iCs/>
+          <w:sz w:val="26"/>
+          <w:szCs w:val="26"/>
+        </w:rPr>
+        <w:t>1/</w:t>
+      </w:r>
+      <w:r>
+        <w:rPr>
+          <w:rFonts w:ascii="Calibri" w:hAnsi="Calibri" w:cs="Calibri"/>
+          <w:i/>
+          <w:iCs/>
+          <w:sz w:val="26"/>
+          <w:szCs w:val="26"/>
+          <w:lang w:val="en-US"/>
+        </w:rPr>
+        <w:t>include</w:t>
+      </w:r>
+      <w:r>
+        <w:rPr>
+          <w:rFonts w:ascii="Calibri" w:hAnsi="Calibri" w:cs="Calibri"/>
+          <w:i/>
+          <w:iCs/>
+          <w:sz w:val="26"/>
+          <w:szCs w:val="26"/>
+        </w:rPr>
+        <w:t>/</w:t>
+      </w:r>
+      <w:r>
+        <w:rPr>
+          <w:rFonts w:ascii="Calibri" w:hAnsi="Calibri" w:cs="Calibri"/>
+          <w:i/>
+          <w:iCs/>
+          <w:sz w:val="26"/>
+          <w:szCs w:val="26"/>
+          <w:lang w:val="en-US"/>
+        </w:rPr>
+        <w:t>test</w:t>
+      </w:r>
+      <w:r>
+        <w:rPr>
+          <w:rFonts w:ascii="Calibri" w:hAnsi="Calibri" w:cs="Calibri"/>
+          <w:i/>
+          <w:iCs/>
           <w:sz w:val="26"/>
           <w:szCs w:val="26"/>
         </w:rPr>
         <w:t>.</w:t>
       </w:r>
-      <w:proofErr w:type="gramEnd"/>
-      <w:r>
-        <w:rPr>
-          <w:rFonts w:ascii="Calibri" w:hAnsi="Calibri" w:cs="Calibri"/>
-          <w:sz w:val="26"/>
-          <w:szCs w:val="26"/>
-        </w:rPr>
-        <w:t xml:space="preserve"> Исходный код тестов находится в </w:t>
-      </w:r>
-      <w:r>
-        <w:rPr>
-          <w:rFonts w:ascii="Calibri" w:hAnsi="Calibri" w:cs="Calibri"/>
-          <w:i/>
-          <w:iCs/>
-          <w:sz w:val="26"/>
-          <w:szCs w:val="26"/>
-        </w:rPr>
-        <w:t>l</w:t>
-      </w:r>
-      <w:r>
-        <w:rPr>
-          <w:rFonts w:ascii="Calibri" w:hAnsi="Calibri" w:cs="Calibri"/>
-          <w:i/>
-          <w:iCs/>
-          <w:sz w:val="26"/>
-          <w:szCs w:val="26"/>
-          <w:lang w:val="en-US"/>
-        </w:rPr>
-        <w:t>abs</w:t>
-      </w:r>
-      <w:r>
-        <w:rPr>
-          <w:rFonts w:ascii="Calibri" w:hAnsi="Calibri" w:cs="Calibri"/>
-          <w:i/>
-          <w:iCs/>
-          <w:sz w:val="26"/>
-          <w:szCs w:val="26"/>
-        </w:rPr>
-        <w:t>/</w:t>
-      </w:r>
-      <w:r>
-        <w:rPr>
-          <w:rFonts w:ascii="Calibri" w:hAnsi="Calibri" w:cs="Calibri"/>
-          <w:i/>
-          <w:iCs/>
-          <w:sz w:val="26"/>
-          <w:szCs w:val="26"/>
-          <w:lang w:val="en-US"/>
-        </w:rPr>
-        <w:t>lab</w:t>
-      </w:r>
-      <w:r>
-        <w:rPr>
-          <w:rFonts w:ascii="Calibri" w:hAnsi="Calibri" w:cs="Calibri"/>
-          <w:i/>
-          <w:iCs/>
-          <w:sz w:val="26"/>
-          <w:szCs w:val="26"/>
-        </w:rPr>
-        <w:t>1/</w:t>
-      </w:r>
-      <w:r>
-        <w:rPr>
-          <w:rFonts w:ascii="Calibri" w:hAnsi="Calibri" w:cs="Calibri"/>
-          <w:i/>
-          <w:iCs/>
-          <w:sz w:val="26"/>
-          <w:szCs w:val="26"/>
-          <w:lang w:val="en-US"/>
-        </w:rPr>
-        <w:t>include</w:t>
-      </w:r>
-      <w:r>
-        <w:rPr>
-          <w:rFonts w:ascii="Calibri" w:hAnsi="Calibri" w:cs="Calibri"/>
-          <w:i/>
-          <w:iCs/>
-          <w:sz w:val="26"/>
-          <w:szCs w:val="26"/>
-        </w:rPr>
-        <w:t>/</w:t>
-      </w:r>
-      <w:r>
-        <w:rPr>
-          <w:rFonts w:ascii="Calibri" w:hAnsi="Calibri" w:cs="Calibri"/>
-          <w:i/>
-          <w:iCs/>
-          <w:sz w:val="26"/>
-          <w:szCs w:val="26"/>
-          <w:lang w:val="en-US"/>
-        </w:rPr>
-        <w:t>test</w:t>
-      </w:r>
-      <w:r>
-        <w:rPr>
-          <w:rFonts w:ascii="Calibri" w:hAnsi="Calibri" w:cs="Calibri"/>
-          <w:i/>
-          <w:iCs/>
-          <w:sz w:val="26"/>
-          <w:szCs w:val="26"/>
-        </w:rPr>
-        <w:t>.</w:t>
-      </w:r>
       <w:proofErr w:type="spellStart"/>
       <w:r>
         <w:rPr>
@@ -469,6 +452,85 @@
           <w:sz w:val="26"/>
           <w:szCs w:val="26"/>
         </w:rPr>
+        <w:t>Результаты тестирования</w:t>
+      </w:r>
+    </w:p>
+    <w:p>
+      <w:pPr>
+        <w:jc w:val="center"/>
+        <w:rPr>
+          <w:rFonts w:ascii="Calibri" w:hAnsi="Calibri" w:cs="Calibri"/>
+          <w:sz w:val="26"/>
+          <w:szCs w:val="26"/>
+        </w:rPr>
+      </w:pPr>
+      <w:r>
+        <w:rPr>
+          <w:rFonts w:ascii="Calibri" w:hAnsi="Calibri" w:cs="Calibri"/>
+          <w:sz w:val="26"/>
+          <w:szCs w:val="26"/>
+        </w:rPr>
+        <w:drawing>
+          <wp:inline distT="0" distB="0" distL="0" distR="0" wp14:anchorId="59D64FB9" wp14:editId="38CCC47C">
+            <wp:extent cx="5144968" cy="4731391"/>
+            <wp:effectExtent l="0" t="0" r="0" b="5715"/>
+            <wp:docPr id="3" name="Рисунок 3"/>
+            <wp:cNvGraphicFramePr>
+              <a:graphicFrameLocks xmlns:a="http://schemas.openxmlformats.org/drawingml/2006/main" noChangeAspect="1"/>
+            </wp:cNvGraphicFramePr>
+            <a:graphic xmlns:a="http://schemas.openxmlformats.org/drawingml/2006/main">
+              <a:graphicData uri="http://schemas.openxmlformats.org/drawingml/2006/picture">
+                <pic:pic xmlns:pic="http://schemas.openxmlformats.org/drawingml/2006/picture">
+                  <pic:nvPicPr>
+                    <pic:cNvPr id="1" name=""/>
+                    <pic:cNvPicPr/>
+                  </pic:nvPicPr>
+                  <pic:blipFill>
+                    <a:blip r:embed="rId4"/>
+                    <a:stretch>
+                      <a:fillRect/>
+                    </a:stretch>
+                  </pic:blipFill>
+                  <pic:spPr>
+                    <a:xfrm>
+                      <a:off x="0" y="0"/>
+                      <a:ext cx="5154280" cy="4739955"/>
+                    </a:xfrm>
+                    <a:prstGeom prst="rect">
+                      <a:avLst/>
+                    </a:prstGeom>
+                  </pic:spPr>
+                </pic:pic>
+              </a:graphicData>
+            </a:graphic>
+          </wp:inline>
+        </w:drawing>
+      </w:r>
+    </w:p>
+    <w:p>
+      <w:pPr>
+        <w:rPr>
+          <w:rFonts w:ascii="Calibri" w:hAnsi="Calibri" w:cs="Calibri"/>
+          <w:sz w:val="26"/>
+          <w:szCs w:val="26"/>
+        </w:rPr>
+      </w:pPr>
+    </w:p>
+    <w:p>
+      <w:pPr>
+        <w:rPr>
+          <w:rFonts w:ascii="Calibri" w:hAnsi="Calibri" w:cs="Calibri"/>
+          <w:sz w:val="26"/>
+          <w:szCs w:val="26"/>
+        </w:rPr>
+      </w:pPr>
+      <w:r>
+        <w:rPr>
+          <w:rFonts w:ascii="Calibri" w:hAnsi="Calibri" w:cs="Calibri"/>
+          <w:sz w:val="26"/>
+          <w:szCs w:val="26"/>
+        </w:rPr>
+        <w:lastRenderedPageBreak/>
         <w:t xml:space="preserve">Исходный код обычного метода хранится в </w:t>
       </w:r>
       <w:r>
@@ -727,7 +789,7 @@
                     </pic:cNvPicPr>
                   </pic:nvPicPr>
                   <pic:blipFill>
-                    <a:blip r:embed="rId4">
+                    <a:blip r:embed="rId5">
                       <a:extLst>
                         <a:ext uri="{28A0092B-C50C-407E-A947-70E740481C1C}">
                           <a14:useLocalDpi xmlns:a14="http://schemas.microsoft.com/office/drawing/2010/main" val="0"/>
@@ -1089,15 +1151,7 @@
           <w:sz w:val="26"/>
           <w:szCs w:val="26"/>
         </w:rPr>
-        <w:t>распараллеливании</w:t>
-      </w:r>
-      <w:r>
-        <w:rPr>
-          <w:rFonts w:ascii="Calibri" w:hAnsi="Calibri" w:cs="Calibri"/>
-          <w:sz w:val="26"/>
-          <w:szCs w:val="26"/>
-        </w:rPr>
-        <w:t xml:space="preserve"> </w:t>
+        <w:t xml:space="preserve">распараллеливании </w:t>
       </w:r>
       <w:r>
         <w:rPr>
@@ -1345,13 +1399,14 @@
       <w:r>
         <w:rPr>
           <w:rFonts w:ascii="Calibri" w:hAnsi="Calibri" w:cs="Calibri"/>
+          <w:noProof/>
           <w:sz w:val="26"/>
           <w:szCs w:val="26"/>
         </w:rPr>
         <w:drawing>
-          <wp:inline distT="0" distB="0" distL="0" distR="0" wp14:anchorId="0B1A68F2" wp14:editId="48EC0ED2">
-            <wp:extent cx="5940425" cy="2960370"/>
-            <wp:effectExtent l="0" t="0" r="3175" b="0"/>
+          <wp:inline distT="0" distB="0" distL="0" distR="0" wp14:anchorId="2BF1E73B" wp14:editId="7D13FDB8">
+            <wp:extent cx="5940425" cy="2966085"/>
+            <wp:effectExtent l="0" t="0" r="3175" b="5715"/>
             <wp:docPr id="2" name="Рисунок 2"/>
             <wp:cNvGraphicFramePr>
               <a:graphicFrameLocks xmlns:a="http://schemas.openxmlformats.org/drawingml/2006/main" noChangeAspect="1"/>
@@ -1364,7 +1419,7 @@
                     <pic:cNvPicPr/>
                   </pic:nvPicPr>
                   <pic:blipFill>
-                    <a:blip r:embed="rId5"/>
+                    <a:blip r:embed="rId6"/>
                     <a:stretch>
                       <a:fillRect/>
                     </a:stretch>
@@ -1372,7 +1427,7 @@
                   <pic:spPr>
                     <a:xfrm>
                       <a:off x="0" y="0"/>
-                      <a:ext cx="5940425" cy="2960370"/>
+                      <a:ext cx="5940425" cy="2966085"/>
                     </a:xfrm>
                     <a:prstGeom prst="rect">
                       <a:avLst/>
@@ -1485,7 +1540,16 @@
           <w:sz w:val="26"/>
           <w:szCs w:val="26"/>
         </w:rPr>
-        <w:t xml:space="preserve">, что говорит о том, что задачи по вычислению строки сами по себе довольно легкие, однако с увеличением количеством этих строк и столбцом, на которые происходит перемножение, не учитывая </w:t>
+        <w:t xml:space="preserve">, что говорит о том, что задачи по вычислению </w:t>
+      </w:r>
+      <w:r>
+        <w:rPr>
+          <w:rFonts w:ascii="Calibri" w:hAnsi="Calibri" w:cs="Calibri"/>
+          <w:sz w:val="26"/>
+          <w:szCs w:val="26"/>
+        </w:rPr>
+        <w:lastRenderedPageBreak/>
+        <w:t xml:space="preserve">строки сами по себе довольно легкие, однако с увеличением количеством этих строк и столбцом, на которые происходит перемножение, не учитывая </w:t>
       </w:r>
       <w:proofErr w:type="spellStart"/>
       <w:r>

</xml_diff>